<commit_message>
Se agregó otro título
</commit_message>
<xml_diff>
--- a/UnDiaDeGuerra.docx
+++ b/UnDiaDeGuerra.docx
@@ -17,6 +17,14 @@
         </w:rPr>
         <w:t>La puerta siguiente</w:t>
       </w:r>
+      <w:r>
+        <w:rPr>
+          <w:rFonts w:ascii="Times New Roman" w:hAnsi="Times New Roman" w:cs="Times New Roman"/>
+        </w:rPr>
+        <w:t xml:space="preserve"> , un día de guerra</w:t>
+      </w:r>
+      <w:bookmarkStart w:id="0" w:name="_GoBack"/>
+      <w:bookmarkEnd w:id="0"/>
     </w:p>
     <w:p>
       <w:pPr>
@@ -95,7 +103,6 @@
           <w:rFonts w:ascii="Times New Roman" w:hAnsi="Times New Roman" w:cs="Times New Roman"/>
         </w:rPr>
       </w:pPr>
-      <w:proofErr w:type="gramStart"/>
       <w:r>
         <w:rPr>
           <w:rFonts w:ascii="Times New Roman" w:hAnsi="Times New Roman" w:cs="Times New Roman"/>
@@ -106,14 +113,7 @@
         <w:rPr>
           <w:rFonts w:ascii="Times New Roman" w:hAnsi="Times New Roman" w:cs="Times New Roman"/>
         </w:rPr>
-        <w:t>¿</w:t>
-      </w:r>
-      <w:proofErr w:type="gramEnd"/>
-      <w:r>
-        <w:rPr>
-          <w:rFonts w:ascii="Times New Roman" w:hAnsi="Times New Roman" w:cs="Times New Roman"/>
-        </w:rPr>
-        <w:t xml:space="preserve">Entonces es este el </w:t>
+        <w:t xml:space="preserve">¿Entonces es este el </w:t>
       </w:r>
       <w:r>
         <w:rPr>
@@ -347,19 +347,11 @@
           <w:rFonts w:ascii="Times New Roman" w:hAnsi="Times New Roman" w:cs="Times New Roman"/>
         </w:rPr>
       </w:pPr>
-      <w:proofErr w:type="gramStart"/>
-      <w:r>
-        <w:rPr>
-          <w:rFonts w:ascii="Times New Roman" w:hAnsi="Times New Roman" w:cs="Times New Roman"/>
-        </w:rPr>
-        <w:t>—¡</w:t>
-      </w:r>
-      <w:proofErr w:type="gramEnd"/>
-      <w:r>
-        <w:rPr>
-          <w:rFonts w:ascii="Times New Roman" w:hAnsi="Times New Roman" w:cs="Times New Roman"/>
-        </w:rPr>
-        <w:t>Buenos días! Usted debe ser nuestro nuevo doctor—</w:t>
+      <w:r>
+        <w:rPr>
+          <w:rFonts w:ascii="Times New Roman" w:hAnsi="Times New Roman" w:cs="Times New Roman"/>
+        </w:rPr>
+        <w:t>—¡Buenos días! Usted debe ser nuestro nuevo doctor—</w:t>
       </w:r>
     </w:p>
     <w:p>
@@ -467,19 +459,11 @@
         </w:rPr>
         <w:t xml:space="preserve"> mostrarle la instalación y </w:t>
       </w:r>
-      <w:proofErr w:type="gramStart"/>
-      <w:r>
-        <w:rPr>
-          <w:rFonts w:ascii="Times New Roman" w:hAnsi="Times New Roman" w:cs="Times New Roman"/>
-        </w:rPr>
-        <w:t>presentarle</w:t>
-      </w:r>
-      <w:proofErr w:type="gramEnd"/>
-      <w:r>
-        <w:rPr>
-          <w:rFonts w:ascii="Times New Roman" w:hAnsi="Times New Roman" w:cs="Times New Roman"/>
-        </w:rPr>
-        <w:t xml:space="preserve"> a algunas de las personas que verá por aquí</w:t>
+      <w:r>
+        <w:rPr>
+          <w:rFonts w:ascii="Times New Roman" w:hAnsi="Times New Roman" w:cs="Times New Roman"/>
+        </w:rPr>
+        <w:t>presentarle a algunas de las personas que verá por aquí</w:t>
       </w:r>
       <w:r>
         <w:rPr>
@@ -527,19 +511,11 @@
           <w:rFonts w:ascii="Times New Roman" w:hAnsi="Times New Roman" w:cs="Times New Roman"/>
         </w:rPr>
       </w:pPr>
-      <w:proofErr w:type="gramStart"/>
-      <w:r>
-        <w:rPr>
-          <w:rFonts w:ascii="Times New Roman" w:hAnsi="Times New Roman" w:cs="Times New Roman"/>
-        </w:rPr>
-        <w:t>—¡</w:t>
-      </w:r>
-      <w:proofErr w:type="gramEnd"/>
-      <w:r>
-        <w:rPr>
-          <w:rFonts w:ascii="Times New Roman" w:hAnsi="Times New Roman" w:cs="Times New Roman"/>
-        </w:rPr>
-        <w:t>Coronel, tiene una llamada de la oficina de trasferencias! —</w:t>
+      <w:r>
+        <w:rPr>
+          <w:rFonts w:ascii="Times New Roman" w:hAnsi="Times New Roman" w:cs="Times New Roman"/>
+        </w:rPr>
+        <w:t>—¡Coronel, tiene una llamada de la oficina de trasferencias! —</w:t>
       </w:r>
       <w:r>
         <w:rPr>
@@ -1278,43 +1254,27 @@
           <w:rFonts w:ascii="Times New Roman" w:hAnsi="Times New Roman" w:cs="Times New Roman"/>
         </w:rPr>
       </w:pPr>
-      <w:proofErr w:type="gramStart"/>
-      <w:r>
-        <w:rPr>
-          <w:rFonts w:ascii="Times New Roman" w:hAnsi="Times New Roman" w:cs="Times New Roman"/>
-        </w:rPr>
-        <w:t>—¿</w:t>
-      </w:r>
-      <w:proofErr w:type="gramEnd"/>
-      <w:r>
-        <w:rPr>
-          <w:rFonts w:ascii="Times New Roman" w:hAnsi="Times New Roman" w:cs="Times New Roman"/>
-        </w:rPr>
-        <w:t>Qué tal? Bue… buenos días. Sí, soy el nuevo doctor, mucho gusto —dijo casi tartamudeando—. Acabo de llegar y estaba camina…</w:t>
-      </w:r>
-    </w:p>
-    <w:p>
-      <w:pPr>
-        <w:spacing w:after="0"/>
-        <w:ind w:firstLine="708"/>
-        <w:jc w:val="both"/>
-        <w:rPr>
-          <w:rFonts w:ascii="Times New Roman" w:hAnsi="Times New Roman" w:cs="Times New Roman"/>
-        </w:rPr>
-      </w:pPr>
-      <w:proofErr w:type="gramStart"/>
-      <w:r>
-        <w:rPr>
-          <w:rFonts w:ascii="Times New Roman" w:hAnsi="Times New Roman" w:cs="Times New Roman"/>
-        </w:rPr>
-        <w:t>—¡</w:t>
-      </w:r>
-      <w:proofErr w:type="gramEnd"/>
-      <w:r>
-        <w:rPr>
-          <w:rFonts w:ascii="Times New Roman" w:hAnsi="Times New Roman" w:cs="Times New Roman"/>
-        </w:rPr>
-        <w:t>Claro! Me imagino que está conociendo a los pacientes.</w:t>
+      <w:r>
+        <w:rPr>
+          <w:rFonts w:ascii="Times New Roman" w:hAnsi="Times New Roman" w:cs="Times New Roman"/>
+        </w:rPr>
+        <w:t>—¿Qué tal? Bue… buenos días. Sí, soy el nuevo doctor, mucho gusto —dijo casi tartamudeando—. Acabo de llegar y estaba camina…</w:t>
+      </w:r>
+    </w:p>
+    <w:p>
+      <w:pPr>
+        <w:spacing w:after="0"/>
+        <w:ind w:firstLine="708"/>
+        <w:jc w:val="both"/>
+        <w:rPr>
+          <w:rFonts w:ascii="Times New Roman" w:hAnsi="Times New Roman" w:cs="Times New Roman"/>
+        </w:rPr>
+      </w:pPr>
+      <w:r>
+        <w:rPr>
+          <w:rFonts w:ascii="Times New Roman" w:hAnsi="Times New Roman" w:cs="Times New Roman"/>
+        </w:rPr>
+        <w:t>—¡Claro! Me imagino que está conociendo a los pacientes.</w:t>
       </w:r>
       <w:r>
         <w:rPr>
@@ -1550,41 +1510,7 @@
         <w:rPr>
           <w:rFonts w:ascii="Times New Roman" w:hAnsi="Times New Roman" w:cs="Times New Roman"/>
         </w:rPr>
-        <w:t xml:space="preserve">—Demos un paseo por el lugar, estoy seguro de que le gustará. —dijo el coronel mostrando con su mano el pasillo, mostrando el camino a recorrer. Recoger el pañuelo ya no era una opción. Empezó a caminar a su lado y volvió la cabeza para mirar el lugar exacto donde había caído su pañuelo, de forma que pudiera volver a recogerlo en cuanto terminara </w:t>
-      </w:r>
-      <w:proofErr w:type="spellStart"/>
-      <w:r>
-        <w:rPr>
-          <w:rFonts w:ascii="Times New Roman" w:hAnsi="Times New Roman" w:cs="Times New Roman"/>
-        </w:rPr>
-        <w:t>e</w:t>
-      </w:r>
-      <w:r>
-        <w:rPr>
-          <w:rFonts w:ascii="Times New Roman" w:hAnsi="Times New Roman" w:cs="Times New Roman"/>
-        </w:rPr>
-        <w:t>I</w:t>
-      </w:r>
-      <w:proofErr w:type="spellEnd"/>
-      <w:r>
-        <w:rPr>
-          <w:rFonts w:ascii="Times New Roman" w:hAnsi="Times New Roman" w:cs="Times New Roman"/>
-        </w:rPr>
-        <w:t xml:space="preserve"> </w:t>
-      </w:r>
-      <w:proofErr w:type="spellStart"/>
-      <w:r>
-        <w:rPr>
-          <w:rFonts w:ascii="Times New Roman" w:hAnsi="Times New Roman" w:cs="Times New Roman"/>
-        </w:rPr>
-        <w:t>ban</w:t>
-      </w:r>
-      <w:proofErr w:type="spellEnd"/>
-      <w:r>
-        <w:rPr>
-          <w:rFonts w:ascii="Times New Roman" w:hAnsi="Times New Roman" w:cs="Times New Roman"/>
-        </w:rPr>
-        <w:t xml:space="preserve"> caminando y él miró atrás para buscar su pañuelo.</w:t>
+        <w:t>—Demos un paseo por el lugar, estoy seguro de que le gustará. —dijo el coronel mostrando con su mano el pasillo, mostrando el camino a recorrer. Recoger el pañuelo ya no era una opción. Empezó a caminar a su lado y volvió la cabeza para mirar el lugar exacto donde había caído su pañuelo, de forma que pudiera volver a recogerlo en cuanto terminara eI ban caminando y él miró atrás para buscar su pañuelo.</w:t>
       </w:r>
     </w:p>
     <w:p>
@@ -1628,8 +1554,6 @@
           <w:rFonts w:ascii="Times New Roman" w:hAnsi="Times New Roman" w:cs="Times New Roman"/>
         </w:rPr>
       </w:pPr>
-      <w:bookmarkStart w:id="0" w:name="_GoBack"/>
-      <w:bookmarkEnd w:id="0"/>
     </w:p>
     <w:p>
       <w:pPr>
@@ -1696,35 +1620,7 @@
         <w:rPr>
           <w:rFonts w:ascii="Times New Roman" w:hAnsi="Times New Roman" w:cs="Times New Roman"/>
         </w:rPr>
-        <w:t>¡No se ponga nervioso! Ya verá que se acostumbrará a este lugar. Todos lo hicimos. Por ejemplo ya paso por los cuartos más tranquilamente, cuando llegué estaba más asustado que usted… No me imaginaba la gente que podían haber encerrado aquí. Bueno, no digamos “encerrado”, mmm —pensó por un momento el coronel— digamos… resguardado</w:t>
-      </w:r>
-      <w:proofErr w:type="gramStart"/>
-      <w:r>
-        <w:rPr>
-          <w:rFonts w:ascii="Times New Roman" w:hAnsi="Times New Roman" w:cs="Times New Roman"/>
-        </w:rPr>
-        <w:t>..</w:t>
-      </w:r>
-      <w:proofErr w:type="gramEnd"/>
-      <w:r>
-        <w:rPr>
-          <w:rFonts w:ascii="Times New Roman" w:hAnsi="Times New Roman" w:cs="Times New Roman"/>
-        </w:rPr>
-        <w:t xml:space="preserve"> </w:t>
-      </w:r>
-      <w:proofErr w:type="gramStart"/>
-      <w:r>
-        <w:rPr>
-          <w:rFonts w:ascii="Times New Roman" w:hAnsi="Times New Roman" w:cs="Times New Roman"/>
-        </w:rPr>
-        <w:t>sí</w:t>
-      </w:r>
-      <w:proofErr w:type="gramEnd"/>
-      <w:r>
-        <w:rPr>
-          <w:rFonts w:ascii="Times New Roman" w:hAnsi="Times New Roman" w:cs="Times New Roman"/>
-        </w:rPr>
-        <w:t>, es una buena palabra. No me imaginaba la gente que podían haber resguardo aquí —corrigió el coronel.</w:t>
+        <w:t>¡No se ponga nervioso! Ya verá que se acostumbrará a este lugar. Todos lo hicimos. Por ejemplo ya paso por los cuartos más tranquilamente, cuando llegué estaba más asustado que usted… No me imaginaba la gente que podían haber encerrado aquí. Bueno, no digamos “encerrado”, mmm —pensó por un momento el coronel— digamos… resguardado.. sí, es una buena palabra. No me imaginaba la gente que podían haber resguardo aquí —corrigió el coronel.</w:t>
       </w:r>
     </w:p>
     <w:p>
@@ -1883,19 +1779,11 @@
           <w:rFonts w:ascii="Times New Roman" w:hAnsi="Times New Roman" w:cs="Times New Roman"/>
         </w:rPr>
       </w:pPr>
-      <w:proofErr w:type="gramStart"/>
-      <w:r>
-        <w:rPr>
-          <w:rFonts w:ascii="Times New Roman" w:hAnsi="Times New Roman" w:cs="Times New Roman"/>
-        </w:rPr>
-        <w:t>—¿</w:t>
-      </w:r>
-      <w:proofErr w:type="gramEnd"/>
-      <w:r>
-        <w:rPr>
-          <w:rFonts w:ascii="Times New Roman" w:hAnsi="Times New Roman" w:cs="Times New Roman"/>
-        </w:rPr>
-        <w:t>Matar a un cerdo? No lo comprendo. ¿Le importaría darme más detalles?</w:t>
+      <w:r>
+        <w:rPr>
+          <w:rFonts w:ascii="Times New Roman" w:hAnsi="Times New Roman" w:cs="Times New Roman"/>
+        </w:rPr>
+        <w:t>—¿Matar a un cerdo? No lo comprendo. ¿Le importaría darme más detalles?</w:t>
       </w:r>
     </w:p>
     <w:sectPr>

</xml_diff>